<commit_message>
Update configuration for window entities
</commit_message>
<xml_diff>
--- a/output_files/docx/Пан_Пан_Пан_121.docx
+++ b/output_files/docx/Пан_Пан_Пан_121.docx
@@ -498,11 +498,15 @@
           </w:tcPr>
           <w:p>
             <w:pPr>
-              <w:jc w:val="center"/>
-              <w:rPr>
-                <w:b/>
-              </w:rPr>
-            </w:pPr>
+              <w:jc w:val="left"/>
+            </w:pPr>
+            <w:r>
+              <w:rPr>
+                <w:rFonts w:ascii="Times New Roman" w:hAnsi="Times New Roman"/>
+                <w:sz w:val="14"/>
+              </w:rPr>
+              <w:t>26.09</w:t>
+            </w:r>
           </w:p>
         </w:tc>
         <w:tc>
@@ -809,7 +813,7 @@
           </w:tcPr>
           <w:p>
             <w:r>
-              <w:t>Напівліжковий</w:t>
+              <w:t>1б</w:t>
             </w:r>
           </w:p>
         </w:tc>
@@ -1188,7 +1192,7 @@
           </w:tcPr>
           <w:p>
             <w:r>
-              <w:t>1а</w:t>
+              <w:t>Напівліжковий</w:t>
             </w:r>
           </w:p>
         </w:tc>
@@ -1557,7 +1561,7 @@
                 <w:rFonts w:ascii="Times New Roman" w:hAnsi="Times New Roman"/>
                 <w:sz w:val="18"/>
               </w:rPr>
-              <w:t>Аксеф 0,75 г  п/ш  2 р/д</w:t>
+              <w:t>Актовегін 2 таб.  п/ш  1 р/д</w:t>
             </w:r>
           </w:p>
         </w:tc>
@@ -1640,12 +1644,9 @@
             </w:tcBorders>
           </w:tcPr>
           <w:p>
-            <w:pPr>
-              <w:jc w:val="center"/>
-              <w:rPr>
-                <w:b/>
-              </w:rPr>
-            </w:pPr>
+            <w:r>
+              <w:t xml:space="preserve">  +</w:t>
+            </w:r>
           </w:p>
         </w:tc>
         <w:tc>
@@ -2357,7 +2358,7 @@
                 <w:rFonts w:ascii="Times New Roman" w:hAnsi="Times New Roman"/>
                 <w:sz w:val="18"/>
               </w:rPr>
-              <w:t>Актовегін 10 мл + NaCl 0,9 % 100 мл  в/в крап.  2 р/д</w:t>
+              <w:t>Аспаркам 10 мл + MgSo4 10 мл + NaCl 0,9 % 200 мл  в/в стр.  2 р/д</w:t>
             </w:r>
           </w:p>
         </w:tc>
@@ -2456,12 +2457,9 @@
             </w:tcBorders>
           </w:tcPr>
           <w:p>
-            <w:pPr>
-              <w:jc w:val="center"/>
-              <w:rPr>
-                <w:b/>
-              </w:rPr>
-            </w:pPr>
+            <w:r>
+              <w:t xml:space="preserve">  +</w:t>
+            </w:r>
           </w:p>
         </w:tc>
         <w:tc>
@@ -13444,14 +13442,12 @@
           <w:p>
             <w:pPr>
               <w:jc w:val="center"/>
-            </w:pPr>
-            <w:r>
-              <w:rPr>
-                <w:rFonts w:ascii="Times New Roman" w:hAnsi="Times New Roman"/>
-                <w:sz w:val="20"/>
-              </w:rPr>
-              <w:t>12.09</w:t>
-            </w:r>
+              <w:rPr>
+                <w:rFonts w:ascii="Times New Roman" w:hAnsi="Times New Roman" w:cs="Times New Roman"/>
+                <w:sz w:val="20"/>
+                <w:szCs w:val="20"/>
+              </w:rPr>
+            </w:pPr>
           </w:p>
         </w:tc>
         <w:tc>
@@ -13704,14 +13700,12 @@
           <w:p>
             <w:pPr>
               <w:jc w:val="center"/>
-            </w:pPr>
-            <w:r>
-              <w:rPr>
-                <w:rFonts w:ascii="Times New Roman" w:hAnsi="Times New Roman"/>
-                <w:sz w:val="20"/>
-              </w:rPr>
-              <w:t>12.09</w:t>
-            </w:r>
+              <w:rPr>
+                <w:rFonts w:ascii="Times New Roman" w:hAnsi="Times New Roman" w:cs="Times New Roman"/>
+                <w:sz w:val="20"/>
+                <w:szCs w:val="20"/>
+              </w:rPr>
+            </w:pPr>
           </w:p>
         </w:tc>
         <w:tc>
@@ -13822,12 +13816,14 @@
           <w:p>
             <w:pPr>
               <w:jc w:val="center"/>
-              <w:rPr>
-                <w:rFonts w:ascii="Times New Roman" w:hAnsi="Times New Roman" w:cs="Times New Roman"/>
-                <w:sz w:val="20"/>
-                <w:szCs w:val="20"/>
-              </w:rPr>
-            </w:pPr>
+            </w:pPr>
+            <w:r>
+              <w:rPr>
+                <w:rFonts w:ascii="Times New Roman" w:hAnsi="Times New Roman"/>
+                <w:sz w:val="20"/>
+              </w:rPr>
+              <w:t>12.09</w:t>
+            </w:r>
           </w:p>
         </w:tc>
         <w:tc>
@@ -13884,12 +13880,14 @@
           <w:p>
             <w:pPr>
               <w:jc w:val="center"/>
-              <w:rPr>
-                <w:rFonts w:ascii="Times New Roman" w:hAnsi="Times New Roman" w:cs="Times New Roman"/>
-                <w:sz w:val="20"/>
-                <w:szCs w:val="20"/>
-              </w:rPr>
-            </w:pPr>
+            </w:pPr>
+            <w:r>
+              <w:rPr>
+                <w:rFonts w:ascii="Times New Roman" w:hAnsi="Times New Roman"/>
+                <w:sz w:val="20"/>
+              </w:rPr>
+              <w:t>12.09</w:t>
+            </w:r>
           </w:p>
         </w:tc>
         <w:tc>
@@ -16545,12 +16543,14 @@
           <w:p>
             <w:pPr>
               <w:jc w:val="center"/>
-              <w:rPr>
-                <w:rFonts w:ascii="Times New Roman" w:hAnsi="Times New Roman" w:cs="Times New Roman"/>
-                <w:sz w:val="20"/>
-                <w:szCs w:val="20"/>
-              </w:rPr>
-            </w:pPr>
+            </w:pPr>
+            <w:r>
+              <w:rPr>
+                <w:rFonts w:ascii="Times New Roman" w:hAnsi="Times New Roman"/>
+                <w:sz w:val="20"/>
+              </w:rPr>
+              <w:t>12.09</w:t>
+            </w:r>
           </w:p>
         </w:tc>
         <w:tc>
@@ -18004,12 +18004,14 @@
           <w:p>
             <w:pPr>
               <w:jc w:val="center"/>
-              <w:rPr>
-                <w:rFonts w:ascii="Times New Roman" w:hAnsi="Times New Roman" w:cs="Times New Roman"/>
-                <w:sz w:val="20"/>
-                <w:szCs w:val="20"/>
-              </w:rPr>
-            </w:pPr>
+            </w:pPr>
+            <w:r>
+              <w:rPr>
+                <w:rFonts w:ascii="Times New Roman" w:hAnsi="Times New Roman"/>
+                <w:sz w:val="20"/>
+              </w:rPr>
+              <w:t>12.09</w:t>
+            </w:r>
           </w:p>
         </w:tc>
         <w:tc>
@@ -20101,14 +20103,12 @@
           <w:p>
             <w:pPr>
               <w:jc w:val="center"/>
-            </w:pPr>
-            <w:r>
-              <w:rPr>
-                <w:rFonts w:ascii="Times New Roman" w:hAnsi="Times New Roman"/>
-                <w:sz w:val="20"/>
-              </w:rPr>
-              <w:t>12.09</w:t>
-            </w:r>
+              <w:rPr>
+                <w:rFonts w:ascii="Times New Roman" w:hAnsi="Times New Roman" w:cs="Times New Roman"/>
+                <w:sz w:val="20"/>
+                <w:szCs w:val="20"/>
+              </w:rPr>
+            </w:pPr>
           </w:p>
         </w:tc>
         <w:tc>
@@ -22069,12 +22069,14 @@
           <w:p>
             <w:pPr>
               <w:jc w:val="center"/>
-              <w:rPr>
-                <w:rFonts w:ascii="Times New Roman" w:hAnsi="Times New Roman" w:cs="Times New Roman"/>
-                <w:sz w:val="20"/>
-                <w:szCs w:val="20"/>
-              </w:rPr>
-            </w:pPr>
+            </w:pPr>
+            <w:r>
+              <w:rPr>
+                <w:rFonts w:ascii="Times New Roman" w:hAnsi="Times New Roman"/>
+                <w:sz w:val="20"/>
+              </w:rPr>
+              <w:t>12.09</w:t>
+            </w:r>
           </w:p>
         </w:tc>
         <w:tc>
@@ -23148,13 +23150,24 @@
           </w:tcPr>
           <w:p>
             <w:r>
-              <w:t>Аксеф 0,75 г п/ш</w:t>
+              <w:t>Актовегін 2 таб. п/ш</w:t>
             </w:r>
           </w:p>
         </w:tc>
         <w:tc>
           <w:tcPr>
             <w:tcW w:w="1560" w:type="dxa"/>
+            <w:shd w:val="clear" w:color="auto" w:fill="auto"/>
+          </w:tcPr>
+          <w:p>
+            <w:r>
+              <w:t>Аспаркам 10 мл + MgSo4 10 мл + NaCl 0,9 % 200 мл</w:t>
+            </w:r>
+          </w:p>
+        </w:tc>
+        <w:tc>
+          <w:tcPr>
+            <w:tcW w:w="1701" w:type="dxa"/>
             <w:shd w:val="clear" w:color="auto" w:fill="auto"/>
           </w:tcPr>
           <w:p>
@@ -23189,17 +23202,6 @@
             </w:pPr>
           </w:p>
         </w:tc>
-        <w:tc>
-          <w:tcPr>
-            <w:tcW w:w="1701" w:type="dxa"/>
-            <w:shd w:val="clear" w:color="auto" w:fill="auto"/>
-          </w:tcPr>
-          <w:p>
-            <w:r>
-              <w:t>Актовегін 10 мл + NaCl 0,9 % 100 мл</w:t>
-            </w:r>
-          </w:p>
-        </w:tc>
       </w:tr>
       <w:tr>
         <w:tc>
@@ -23478,17 +23480,6 @@
             <w:shd w:val="clear" w:color="auto" w:fill="auto"/>
           </w:tcPr>
           <w:p>
-            <w:r>
-              <w:t>Аксеф 0,75 г п/ш</w:t>
-            </w:r>
-          </w:p>
-        </w:tc>
-        <w:tc>
-          <w:tcPr>
-            <w:tcW w:w="1560" w:type="dxa"/>
-            <w:shd w:val="clear" w:color="auto" w:fill="auto"/>
-          </w:tcPr>
-          <w:p>
             <w:pPr>
               <w:pStyle w:val="a3"/>
               <w:tabs>
@@ -23515,9 +23506,19 @@
                 <w:rFonts w:ascii="Times New Roman" w:hAnsi="Times New Roman"/>
                 <w:b w:val="0"/>
                 <w:sz w:val="20"/>
-                <w:lang w:val="ru-RU"/>
-              </w:rPr>
-            </w:pPr>
+              </w:rPr>
+            </w:pPr>
+          </w:p>
+        </w:tc>
+        <w:tc>
+          <w:tcPr>
+            <w:tcW w:w="1560" w:type="dxa"/>
+            <w:shd w:val="clear" w:color="auto" w:fill="auto"/>
+          </w:tcPr>
+          <w:p>
+            <w:r>
+              <w:t>Аспаркам 10 мл + MgSo4 10 мл + NaCl 0,9 % 200 мл</w:t>
+            </w:r>
           </w:p>
         </w:tc>
         <w:tc>
@@ -23526,9 +23527,35 @@
             <w:shd w:val="clear" w:color="auto" w:fill="auto"/>
           </w:tcPr>
           <w:p>
-            <w:r>
-              <w:t>Актовегін 10 мл + NaCl 0,9 % 100 мл</w:t>
-            </w:r>
+            <w:pPr>
+              <w:pStyle w:val="a3"/>
+              <w:tabs>
+                <w:tab w:val="clear" w:pos="720"/>
+                <w:tab w:val="clear" w:pos="1440"/>
+                <w:tab w:val="clear" w:pos="2160"/>
+                <w:tab w:val="clear" w:pos="2880"/>
+                <w:tab w:val="clear" w:pos="3600"/>
+                <w:tab w:val="clear" w:pos="4320"/>
+                <w:tab w:val="clear" w:pos="5040"/>
+                <w:tab w:val="clear" w:pos="5760"/>
+                <w:tab w:val="clear" w:pos="6480"/>
+                <w:tab w:val="clear" w:pos="7200"/>
+                <w:tab w:val="clear" w:pos="7920"/>
+                <w:tab w:val="clear" w:pos="8640"/>
+                <w:tab w:val="clear" w:pos="9360"/>
+                <w:tab w:val="clear" w:pos="10080"/>
+                <w:tab w:val="clear" w:pos="10800"/>
+                <w:tab w:val="clear" w:pos="11520"/>
+              </w:tabs>
+              <w:spacing w:after="0" w:line="240" w:lineRule="auto"/>
+              <w:ind w:left="0" w:right="0"/>
+              <w:rPr>
+                <w:rFonts w:ascii="Times New Roman" w:hAnsi="Times New Roman"/>
+                <w:b w:val="0"/>
+                <w:sz w:val="20"/>
+                <w:lang w:val="ru-RU"/>
+              </w:rPr>
+            </w:pPr>
           </w:p>
         </w:tc>
       </w:tr>
@@ -24099,13 +24126,24 @@
           </w:tcPr>
           <w:p>
             <w:r>
-              <w:t>Аксеф 0,75 г п/ш</w:t>
+              <w:t>Актовегін 2 таб. п/ш</w:t>
             </w:r>
           </w:p>
         </w:tc>
         <w:tc>
           <w:tcPr>
             <w:tcW w:w="1560" w:type="dxa"/>
+            <w:shd w:val="clear" w:color="auto" w:fill="auto"/>
+          </w:tcPr>
+          <w:p>
+            <w:r>
+              <w:t>Аспаркам 10 мл + MgSo4 10 мл + NaCl 0,9 % 200 мл</w:t>
+            </w:r>
+          </w:p>
+        </w:tc>
+        <w:tc>
+          <w:tcPr>
+            <w:tcW w:w="1701" w:type="dxa"/>
             <w:shd w:val="clear" w:color="auto" w:fill="auto"/>
           </w:tcPr>
           <w:p>
@@ -24140,17 +24178,6 @@
             </w:pPr>
           </w:p>
         </w:tc>
-        <w:tc>
-          <w:tcPr>
-            <w:tcW w:w="1701" w:type="dxa"/>
-            <w:shd w:val="clear" w:color="auto" w:fill="auto"/>
-          </w:tcPr>
-          <w:p>
-            <w:r>
-              <w:t>Актовегін 10 мл + NaCl 0,9 % 100 мл</w:t>
-            </w:r>
-          </w:p>
-        </w:tc>
       </w:tr>
       <w:tr>
         <w:tc>
@@ -24429,17 +24456,6 @@
             <w:shd w:val="clear" w:color="auto" w:fill="auto"/>
           </w:tcPr>
           <w:p>
-            <w:r>
-              <w:t>Аксеф 0,75 г п/ш</w:t>
-            </w:r>
-          </w:p>
-        </w:tc>
-        <w:tc>
-          <w:tcPr>
-            <w:tcW w:w="1560" w:type="dxa"/>
-            <w:shd w:val="clear" w:color="auto" w:fill="auto"/>
-          </w:tcPr>
-          <w:p>
             <w:pPr>
               <w:pStyle w:val="a3"/>
               <w:tabs>
@@ -24466,9 +24482,19 @@
                 <w:rFonts w:ascii="Times New Roman" w:hAnsi="Times New Roman"/>
                 <w:b w:val="0"/>
                 <w:sz w:val="20"/>
-                <w:lang w:val="ru-RU"/>
-              </w:rPr>
-            </w:pPr>
+              </w:rPr>
+            </w:pPr>
+          </w:p>
+        </w:tc>
+        <w:tc>
+          <w:tcPr>
+            <w:tcW w:w="1560" w:type="dxa"/>
+            <w:shd w:val="clear" w:color="auto" w:fill="auto"/>
+          </w:tcPr>
+          <w:p>
+            <w:r>
+              <w:t>Аспаркам 10 мл + MgSo4 10 мл + NaCl 0,9 % 200 мл</w:t>
+            </w:r>
           </w:p>
         </w:tc>
         <w:tc>
@@ -24477,9 +24503,35 @@
             <w:shd w:val="clear" w:color="auto" w:fill="auto"/>
           </w:tcPr>
           <w:p>
-            <w:r>
-              <w:t>Актовегін 10 мл + NaCl 0,9 % 100 мл</w:t>
-            </w:r>
+            <w:pPr>
+              <w:pStyle w:val="a3"/>
+              <w:tabs>
+                <w:tab w:val="clear" w:pos="720"/>
+                <w:tab w:val="clear" w:pos="1440"/>
+                <w:tab w:val="clear" w:pos="2160"/>
+                <w:tab w:val="clear" w:pos="2880"/>
+                <w:tab w:val="clear" w:pos="3600"/>
+                <w:tab w:val="clear" w:pos="4320"/>
+                <w:tab w:val="clear" w:pos="5040"/>
+                <w:tab w:val="clear" w:pos="5760"/>
+                <w:tab w:val="clear" w:pos="6480"/>
+                <w:tab w:val="clear" w:pos="7200"/>
+                <w:tab w:val="clear" w:pos="7920"/>
+                <w:tab w:val="clear" w:pos="8640"/>
+                <w:tab w:val="clear" w:pos="9360"/>
+                <w:tab w:val="clear" w:pos="10080"/>
+                <w:tab w:val="clear" w:pos="10800"/>
+                <w:tab w:val="clear" w:pos="11520"/>
+              </w:tabs>
+              <w:spacing w:after="0" w:line="240" w:lineRule="auto"/>
+              <w:ind w:left="0" w:right="0"/>
+              <w:rPr>
+                <w:rFonts w:ascii="Times New Roman" w:hAnsi="Times New Roman"/>
+                <w:b w:val="0"/>
+                <w:sz w:val="20"/>
+                <w:lang w:val="ru-RU"/>
+              </w:rPr>
+            </w:pPr>
           </w:p>
         </w:tc>
       </w:tr>
@@ -25019,6 +25071,28 @@
             <w:shd w:val="clear" w:color="auto" w:fill="auto"/>
           </w:tcPr>
           <w:p>
+            <w:r>
+              <w:t>Актовегін 2 таб. п/ш</w:t>
+            </w:r>
+          </w:p>
+        </w:tc>
+        <w:tc>
+          <w:tcPr>
+            <w:tcW w:w="1560" w:type="dxa"/>
+            <w:shd w:val="clear" w:color="auto" w:fill="auto"/>
+          </w:tcPr>
+          <w:p>
+            <w:r>
+              <w:t>Аспаркам 10 мл + MgSo4 10 мл + NaCl 0,9 % 200 мл</w:t>
+            </w:r>
+          </w:p>
+        </w:tc>
+        <w:tc>
+          <w:tcPr>
+            <w:tcW w:w="1701" w:type="dxa"/>
+            <w:shd w:val="clear" w:color="auto" w:fill="auto"/>
+          </w:tcPr>
+          <w:p>
             <w:pPr>
               <w:pStyle w:val="a3"/>
               <w:tabs>
@@ -25050,9 +25124,11 @@
             </w:pPr>
           </w:p>
         </w:tc>
-        <w:tc>
-          <w:tcPr>
-            <w:tcW w:w="1560" w:type="dxa"/>
+      </w:tr>
+      <w:tr>
+        <w:tc>
+          <w:tcPr>
+            <w:tcW w:w="1702" w:type="dxa"/>
             <w:shd w:val="clear" w:color="auto" w:fill="auto"/>
           </w:tcPr>
           <w:p>
@@ -25081,28 +25157,22 @@
               <w:rPr>
                 <w:rFonts w:ascii="Times New Roman" w:hAnsi="Times New Roman"/>
                 <w:b w:val="0"/>
-                <w:sz w:val="20"/>
-                <w:lang w:val="ru-RU"/>
-              </w:rPr>
-            </w:pPr>
-          </w:p>
-        </w:tc>
-        <w:tc>
-          <w:tcPr>
-            <w:tcW w:w="1701" w:type="dxa"/>
-            <w:shd w:val="clear" w:color="auto" w:fill="auto"/>
-          </w:tcPr>
-          <w:p>
+                <w:lang w:val="uk-UA"/>
+              </w:rPr>
+            </w:pPr>
             <w:r>
-              <w:t>Актовегін 10 мл + NaCl 0,9 % 100 мл</w:t>
+              <w:rPr>
+                <w:rFonts w:ascii="Times New Roman" w:hAnsi="Times New Roman"/>
+                <w:b w:val="0"/>
+                <w:lang w:val="uk-UA"/>
+              </w:rPr>
+              <w:t>12:00 – 15:00</w:t>
             </w:r>
           </w:p>
         </w:tc>
-      </w:tr>
-      <w:tr>
-        <w:tc>
-          <w:tcPr>
-            <w:tcW w:w="1702" w:type="dxa"/>
+        <w:tc>
+          <w:tcPr>
+            <w:tcW w:w="2977" w:type="dxa"/>
             <w:shd w:val="clear" w:color="auto" w:fill="auto"/>
           </w:tcPr>
           <w:p>
@@ -25131,22 +25201,14 @@
               <w:rPr>
                 <w:rFonts w:ascii="Times New Roman" w:hAnsi="Times New Roman"/>
                 <w:b w:val="0"/>
-                <w:lang w:val="uk-UA"/>
-              </w:rPr>
-            </w:pPr>
-            <w:r>
-              <w:rPr>
-                <w:rFonts w:ascii="Times New Roman" w:hAnsi="Times New Roman"/>
-                <w:b w:val="0"/>
-                <w:lang w:val="uk-UA"/>
-              </w:rPr>
-              <w:t>12:00 – 15:00</w:t>
-            </w:r>
-          </w:p>
-        </w:tc>
-        <w:tc>
-          <w:tcPr>
-            <w:tcW w:w="2977" w:type="dxa"/>
+                <w:sz w:val="20"/>
+              </w:rPr>
+            </w:pPr>
+          </w:p>
+        </w:tc>
+        <w:tc>
+          <w:tcPr>
+            <w:tcW w:w="2409" w:type="dxa"/>
             <w:shd w:val="clear" w:color="auto" w:fill="auto"/>
           </w:tcPr>
           <w:p>
@@ -25182,7 +25244,7 @@
         </w:tc>
         <w:tc>
           <w:tcPr>
-            <w:tcW w:w="2409" w:type="dxa"/>
+            <w:tcW w:w="1560" w:type="dxa"/>
             <w:shd w:val="clear" w:color="auto" w:fill="auto"/>
           </w:tcPr>
           <w:p>
@@ -25218,7 +25280,7 @@
         </w:tc>
         <w:tc>
           <w:tcPr>
-            <w:tcW w:w="1560" w:type="dxa"/>
+            <w:tcW w:w="1701" w:type="dxa"/>
             <w:shd w:val="clear" w:color="auto" w:fill="auto"/>
           </w:tcPr>
           <w:p>
@@ -25252,9 +25314,11 @@
             </w:pPr>
           </w:p>
         </w:tc>
-        <w:tc>
-          <w:tcPr>
-            <w:tcW w:w="1701" w:type="dxa"/>
+      </w:tr>
+      <w:tr>
+        <w:tc>
+          <w:tcPr>
+            <w:tcW w:w="1702" w:type="dxa"/>
             <w:shd w:val="clear" w:color="auto" w:fill="auto"/>
           </w:tcPr>
           <w:p>
@@ -25283,16 +25347,22 @@
               <w:rPr>
                 <w:rFonts w:ascii="Times New Roman" w:hAnsi="Times New Roman"/>
                 <w:b w:val="0"/>
-                <w:sz w:val="20"/>
-              </w:rPr>
-            </w:pPr>
-          </w:p>
-        </w:tc>
-      </w:tr>
-      <w:tr>
-        <w:tc>
-          <w:tcPr>
-            <w:tcW w:w="1702" w:type="dxa"/>
+                <w:lang w:val="uk-UA"/>
+              </w:rPr>
+            </w:pPr>
+            <w:r>
+              <w:rPr>
+                <w:rFonts w:ascii="Times New Roman" w:hAnsi="Times New Roman"/>
+                <w:b w:val="0"/>
+                <w:lang w:val="uk-UA"/>
+              </w:rPr>
+              <w:t>20:00 – 22:00</w:t>
+            </w:r>
+          </w:p>
+        </w:tc>
+        <w:tc>
+          <w:tcPr>
+            <w:tcW w:w="2977" w:type="dxa"/>
             <w:shd w:val="clear" w:color="auto" w:fill="auto"/>
           </w:tcPr>
           <w:p>
@@ -25321,22 +25391,14 @@
               <w:rPr>
                 <w:rFonts w:ascii="Times New Roman" w:hAnsi="Times New Roman"/>
                 <w:b w:val="0"/>
-                <w:lang w:val="uk-UA"/>
-              </w:rPr>
-            </w:pPr>
-            <w:r>
-              <w:rPr>
-                <w:rFonts w:ascii="Times New Roman" w:hAnsi="Times New Roman"/>
-                <w:b w:val="0"/>
-                <w:lang w:val="uk-UA"/>
-              </w:rPr>
-              <w:t>20:00 – 22:00</w:t>
-            </w:r>
-          </w:p>
-        </w:tc>
-        <w:tc>
-          <w:tcPr>
-            <w:tcW w:w="2977" w:type="dxa"/>
+                <w:sz w:val="20"/>
+              </w:rPr>
+            </w:pPr>
+          </w:p>
+        </w:tc>
+        <w:tc>
+          <w:tcPr>
+            <w:tcW w:w="2409" w:type="dxa"/>
             <w:shd w:val="clear" w:color="auto" w:fill="auto"/>
           </w:tcPr>
           <w:p>
@@ -25372,7 +25434,18 @@
         </w:tc>
         <w:tc>
           <w:tcPr>
-            <w:tcW w:w="2409" w:type="dxa"/>
+            <w:tcW w:w="1560" w:type="dxa"/>
+            <w:shd w:val="clear" w:color="auto" w:fill="auto"/>
+          </w:tcPr>
+          <w:p>
+            <w:r>
+              <w:t>Аспаркам 10 мл + MgSo4 10 мл + NaCl 0,9 % 200 мл</w:t>
+            </w:r>
+          </w:p>
+        </w:tc>
+        <w:tc>
+          <w:tcPr>
+            <w:tcW w:w="1701" w:type="dxa"/>
             <w:shd w:val="clear" w:color="auto" w:fill="auto"/>
           </w:tcPr>
           <w:p>
@@ -25402,14 +25475,99 @@
                 <w:rFonts w:ascii="Times New Roman" w:hAnsi="Times New Roman"/>
                 <w:b w:val="0"/>
                 <w:sz w:val="20"/>
-              </w:rPr>
-            </w:pPr>
-          </w:p>
-        </w:tc>
-        <w:tc>
-          <w:tcPr>
-            <w:tcW w:w="1560" w:type="dxa"/>
+                <w:lang w:val="ru-RU"/>
+              </w:rPr>
+            </w:pPr>
+          </w:p>
+        </w:tc>
+      </w:tr>
+    </w:tbl>
+    <w:p/>
+    <w:tbl>
+      <w:tblPr>
+        <w:tblW w:w="10349" w:type="dxa"/>
+        <w:tblInd w:w="-289" w:type="dxa"/>
+        <w:tblBorders>
+          <w:top w:val="single" w:sz="4" w:space="0" w:color="auto"/>
+          <w:left w:val="single" w:sz="4" w:space="0" w:color="auto"/>
+          <w:bottom w:val="single" w:sz="4" w:space="0" w:color="auto"/>
+          <w:right w:val="single" w:sz="4" w:space="0" w:color="auto"/>
+          <w:insideH w:val="single" w:sz="4" w:space="0" w:color="auto"/>
+          <w:insideV w:val="single" w:sz="4" w:space="0" w:color="auto"/>
+        </w:tblBorders>
+        <w:tblLook w:val="04A0" w:firstRow="1" w:lastRow="0" w:firstColumn="1" w:lastColumn="0" w:noHBand="0" w:noVBand="1"/>
+      </w:tblPr>
+      <w:tblGrid>
+        <w:gridCol w:w="1702"/>
+        <w:gridCol w:w="2977"/>
+        <w:gridCol w:w="2409"/>
+        <w:gridCol w:w="1560"/>
+        <w:gridCol w:w="1701"/>
+      </w:tblGrid>
+      <w:tr>
+        <w:tc>
+          <w:tcPr>
+            <w:tcW w:w="4679" w:type="dxa"/>
+            <w:gridSpan w:val="2"/>
             <w:shd w:val="clear" w:color="auto" w:fill="auto"/>
+          </w:tcPr>
+          <w:p>
+            <w:pPr>
+              <w:jc w:val="center"/>
+            </w:pPr>
+            <w:r>
+              <w:rPr>
+                <w:rFonts w:ascii="Times New Roman" w:hAnsi="Times New Roman"/>
+                <w:sz w:val="28"/>
+              </w:rPr>
+              <w:t>Пан Пан Пан</w:t>
+            </w:r>
+          </w:p>
+        </w:tc>
+        <w:tc>
+          <w:tcPr>
+            <w:tcW w:w="2409" w:type="dxa"/>
+            <w:shd w:val="clear" w:color="auto" w:fill="auto"/>
+          </w:tcPr>
+          <w:p>
+            <w:pPr>
+              <w:jc w:val="center"/>
+            </w:pPr>
+            <w:r>
+              <w:rPr>
+                <w:rFonts w:ascii="Times New Roman" w:hAnsi="Times New Roman"/>
+                <w:sz w:val="28"/>
+              </w:rPr>
+              <w:t>№ 121</w:t>
+            </w:r>
+          </w:p>
+        </w:tc>
+        <w:tc>
+          <w:tcPr>
+            <w:tcW w:w="3261" w:type="dxa"/>
+            <w:gridSpan w:val="2"/>
+            <w:shd w:val="clear" w:color="auto" w:fill="auto"/>
+          </w:tcPr>
+          <w:p>
+            <w:pPr>
+              <w:jc w:val="center"/>
+            </w:pPr>
+            <w:r>
+              <w:rPr>
+                <w:rFonts w:ascii="Times New Roman" w:hAnsi="Times New Roman"/>
+                <w:sz w:val="28"/>
+              </w:rPr>
+              <w:t>26.09</w:t>
+            </w:r>
+          </w:p>
+        </w:tc>
+      </w:tr>
+      <w:tr>
+        <w:tc>
+          <w:tcPr>
+            <w:tcW w:w="1702" w:type="dxa"/>
+            <w:shd w:val="clear" w:color="auto" w:fill="auto"/>
+            <w:vAlign w:val="center"/>
           </w:tcPr>
           <w:p>
             <w:pPr>
@@ -25437,21 +25595,861 @@
               <w:rPr>
                 <w:rFonts w:ascii="Times New Roman" w:hAnsi="Times New Roman"/>
                 <w:b w:val="0"/>
-                <w:sz w:val="20"/>
+                <w:lang w:val="uk-UA"/>
+              </w:rPr>
+            </w:pPr>
+            <w:r>
+              <w:rPr>
+                <w:rFonts w:ascii="Times New Roman" w:hAnsi="Times New Roman"/>
+                <w:b w:val="0"/>
+                <w:lang w:val="uk-UA"/>
+              </w:rPr>
+              <w:t>Час</w:t>
+            </w:r>
+          </w:p>
+        </w:tc>
+        <w:tc>
+          <w:tcPr>
+            <w:tcW w:w="2977" w:type="dxa"/>
+            <w:shd w:val="clear" w:color="auto" w:fill="auto"/>
+          </w:tcPr>
+          <w:p>
+            <w:pPr>
+              <w:pStyle w:val="a3"/>
+              <w:tabs>
+                <w:tab w:val="clear" w:pos="720"/>
+                <w:tab w:val="clear" w:pos="1440"/>
+                <w:tab w:val="clear" w:pos="2160"/>
+                <w:tab w:val="clear" w:pos="2880"/>
+                <w:tab w:val="clear" w:pos="3600"/>
+                <w:tab w:val="clear" w:pos="4320"/>
+                <w:tab w:val="clear" w:pos="5040"/>
+                <w:tab w:val="clear" w:pos="5760"/>
+                <w:tab w:val="clear" w:pos="6480"/>
+                <w:tab w:val="clear" w:pos="7200"/>
+                <w:tab w:val="clear" w:pos="7920"/>
+                <w:tab w:val="clear" w:pos="8640"/>
+                <w:tab w:val="clear" w:pos="9360"/>
+                <w:tab w:val="clear" w:pos="10080"/>
+                <w:tab w:val="clear" w:pos="10800"/>
+                <w:tab w:val="clear" w:pos="11520"/>
+              </w:tabs>
+              <w:spacing w:after="0" w:line="240" w:lineRule="auto"/>
+              <w:ind w:left="0" w:right="0"/>
+              <w:rPr>
+                <w:rFonts w:ascii="Times New Roman" w:hAnsi="Times New Roman"/>
+                <w:b w:val="0"/>
                 <w:lang w:val="ru-RU"/>
               </w:rPr>
             </w:pPr>
+            <w:r>
+              <w:rPr>
+                <w:rFonts w:ascii="Times New Roman" w:hAnsi="Times New Roman"/>
+                <w:b w:val="0"/>
+                <w:lang w:val="ru-RU"/>
+              </w:rPr>
+              <w:t>Сублінгвально</w:t>
+            </w:r>
+            <w:r>
+              <w:rPr>
+                <w:rFonts w:ascii="Times New Roman" w:hAnsi="Times New Roman"/>
+                <w:b w:val="0"/>
+                <w:lang w:val="ru-RU"/>
+              </w:rPr>
+              <w:br/>
+              <w:t>Перорально</w:t>
+            </w:r>
+            <w:r>
+              <w:rPr>
+                <w:rFonts w:ascii="Times New Roman" w:hAnsi="Times New Roman"/>
+                <w:b w:val="0"/>
+                <w:lang w:val="ru-RU"/>
+              </w:rPr>
+              <w:br/>
+              <w:t xml:space="preserve">Ректально </w:t>
+            </w:r>
+          </w:p>
+          <w:p>
+            <w:pPr>
+              <w:pStyle w:val="a3"/>
+              <w:tabs>
+                <w:tab w:val="clear" w:pos="720"/>
+                <w:tab w:val="clear" w:pos="1440"/>
+                <w:tab w:val="clear" w:pos="2160"/>
+                <w:tab w:val="clear" w:pos="2880"/>
+                <w:tab w:val="clear" w:pos="3600"/>
+                <w:tab w:val="clear" w:pos="4320"/>
+                <w:tab w:val="clear" w:pos="5040"/>
+                <w:tab w:val="clear" w:pos="5760"/>
+                <w:tab w:val="clear" w:pos="6480"/>
+                <w:tab w:val="clear" w:pos="7200"/>
+                <w:tab w:val="clear" w:pos="7920"/>
+                <w:tab w:val="clear" w:pos="8640"/>
+                <w:tab w:val="clear" w:pos="9360"/>
+                <w:tab w:val="clear" w:pos="10080"/>
+                <w:tab w:val="clear" w:pos="10800"/>
+                <w:tab w:val="clear" w:pos="11520"/>
+              </w:tabs>
+              <w:spacing w:after="0" w:line="240" w:lineRule="auto"/>
+              <w:ind w:left="0" w:right="0"/>
+              <w:rPr>
+                <w:rFonts w:ascii="Times New Roman" w:hAnsi="Times New Roman"/>
+                <w:b w:val="0"/>
+                <w:lang w:val="ru-RU"/>
+              </w:rPr>
+            </w:pPr>
+            <w:r>
+              <w:rPr>
+                <w:rFonts w:ascii="Times New Roman" w:hAnsi="Times New Roman"/>
+                <w:b w:val="0"/>
+                <w:lang w:val="ru-RU"/>
+              </w:rPr>
+              <w:t>Очні краплі</w:t>
+            </w:r>
+          </w:p>
+          <w:p>
+            <w:pPr>
+              <w:pStyle w:val="a3"/>
+              <w:tabs>
+                <w:tab w:val="clear" w:pos="720"/>
+                <w:tab w:val="clear" w:pos="1440"/>
+                <w:tab w:val="clear" w:pos="2160"/>
+                <w:tab w:val="clear" w:pos="2880"/>
+                <w:tab w:val="clear" w:pos="3600"/>
+                <w:tab w:val="clear" w:pos="4320"/>
+                <w:tab w:val="clear" w:pos="5040"/>
+                <w:tab w:val="clear" w:pos="5760"/>
+                <w:tab w:val="clear" w:pos="6480"/>
+                <w:tab w:val="clear" w:pos="7200"/>
+                <w:tab w:val="clear" w:pos="7920"/>
+                <w:tab w:val="clear" w:pos="8640"/>
+                <w:tab w:val="clear" w:pos="9360"/>
+                <w:tab w:val="clear" w:pos="10080"/>
+                <w:tab w:val="clear" w:pos="10800"/>
+                <w:tab w:val="clear" w:pos="11520"/>
+              </w:tabs>
+              <w:spacing w:after="0" w:line="240" w:lineRule="auto"/>
+              <w:ind w:left="0" w:right="0"/>
+              <w:rPr>
+                <w:rFonts w:ascii="Times New Roman" w:hAnsi="Times New Roman"/>
+                <w:b w:val="0"/>
+                <w:lang w:val="ru-RU"/>
+              </w:rPr>
+            </w:pPr>
+            <w:r>
+              <w:rPr>
+                <w:rFonts w:ascii="Times New Roman" w:hAnsi="Times New Roman"/>
+                <w:b w:val="0"/>
+                <w:lang w:val="ru-RU"/>
+              </w:rPr>
+              <w:t>Назальні краплі</w:t>
+            </w:r>
+          </w:p>
+        </w:tc>
+        <w:tc>
+          <w:tcPr>
+            <w:tcW w:w="2409" w:type="dxa"/>
+            <w:shd w:val="clear" w:color="auto" w:fill="auto"/>
+            <w:vAlign w:val="center"/>
+          </w:tcPr>
+          <w:p>
+            <w:pPr>
+              <w:pStyle w:val="a3"/>
+              <w:tabs>
+                <w:tab w:val="clear" w:pos="720"/>
+                <w:tab w:val="clear" w:pos="1440"/>
+                <w:tab w:val="clear" w:pos="2160"/>
+                <w:tab w:val="clear" w:pos="2880"/>
+                <w:tab w:val="clear" w:pos="3600"/>
+                <w:tab w:val="clear" w:pos="4320"/>
+                <w:tab w:val="clear" w:pos="5040"/>
+                <w:tab w:val="clear" w:pos="5760"/>
+                <w:tab w:val="clear" w:pos="6480"/>
+                <w:tab w:val="clear" w:pos="7200"/>
+                <w:tab w:val="clear" w:pos="7920"/>
+                <w:tab w:val="clear" w:pos="8640"/>
+                <w:tab w:val="clear" w:pos="9360"/>
+                <w:tab w:val="clear" w:pos="10080"/>
+                <w:tab w:val="clear" w:pos="10800"/>
+                <w:tab w:val="clear" w:pos="11520"/>
+              </w:tabs>
+              <w:spacing w:after="0" w:line="240" w:lineRule="auto"/>
+              <w:ind w:left="0" w:right="0"/>
+              <w:rPr>
+                <w:rFonts w:ascii="Times New Roman" w:hAnsi="Times New Roman"/>
+                <w:b w:val="0"/>
+                <w:lang w:val="ru-RU"/>
+              </w:rPr>
+            </w:pPr>
+            <w:r>
+              <w:rPr>
+                <w:rFonts w:ascii="Times New Roman" w:hAnsi="Times New Roman"/>
+                <w:b w:val="0"/>
+                <w:lang w:val="ru-RU"/>
+              </w:rPr>
+              <w:t>в/м</w:t>
+            </w:r>
+            <w:r>
+              <w:rPr>
+                <w:rFonts w:ascii="Times New Roman" w:hAnsi="Times New Roman"/>
+                <w:b w:val="0"/>
+                <w:lang w:val="ru-RU"/>
+              </w:rPr>
+              <w:br/>
+              <w:t>п/ш</w:t>
+            </w:r>
+          </w:p>
+          <w:p>
+            <w:pPr>
+              <w:pStyle w:val="a3"/>
+              <w:tabs>
+                <w:tab w:val="clear" w:pos="720"/>
+                <w:tab w:val="clear" w:pos="1440"/>
+                <w:tab w:val="clear" w:pos="2160"/>
+                <w:tab w:val="clear" w:pos="2880"/>
+                <w:tab w:val="clear" w:pos="3600"/>
+                <w:tab w:val="clear" w:pos="4320"/>
+                <w:tab w:val="clear" w:pos="5040"/>
+                <w:tab w:val="clear" w:pos="5760"/>
+                <w:tab w:val="clear" w:pos="6480"/>
+                <w:tab w:val="clear" w:pos="7200"/>
+                <w:tab w:val="clear" w:pos="7920"/>
+                <w:tab w:val="clear" w:pos="8640"/>
+                <w:tab w:val="clear" w:pos="9360"/>
+                <w:tab w:val="clear" w:pos="10080"/>
+                <w:tab w:val="clear" w:pos="10800"/>
+                <w:tab w:val="clear" w:pos="11520"/>
+              </w:tabs>
+              <w:spacing w:after="0" w:line="240" w:lineRule="auto"/>
+              <w:ind w:left="0" w:right="0"/>
+              <w:rPr>
+                <w:rFonts w:ascii="Times New Roman" w:hAnsi="Times New Roman"/>
+                <w:b w:val="0"/>
+                <w:lang w:val="ru-RU"/>
+              </w:rPr>
+            </w:pPr>
+            <w:r>
+              <w:rPr>
+                <w:rFonts w:ascii="Times New Roman" w:hAnsi="Times New Roman"/>
+                <w:b w:val="0"/>
+                <w:lang w:val="ru-RU"/>
+              </w:rPr>
+              <w:t>в/ш</w:t>
+            </w:r>
+          </w:p>
+        </w:tc>
+        <w:tc>
+          <w:tcPr>
+            <w:tcW w:w="1560" w:type="dxa"/>
+            <w:shd w:val="clear" w:color="auto" w:fill="auto"/>
+            <w:vAlign w:val="center"/>
+          </w:tcPr>
+          <w:p>
+            <w:pPr>
+              <w:pStyle w:val="a3"/>
+              <w:tabs>
+                <w:tab w:val="clear" w:pos="720"/>
+                <w:tab w:val="clear" w:pos="1440"/>
+                <w:tab w:val="clear" w:pos="2160"/>
+                <w:tab w:val="clear" w:pos="2880"/>
+                <w:tab w:val="clear" w:pos="3600"/>
+                <w:tab w:val="clear" w:pos="4320"/>
+                <w:tab w:val="clear" w:pos="5040"/>
+                <w:tab w:val="clear" w:pos="5760"/>
+                <w:tab w:val="clear" w:pos="6480"/>
+                <w:tab w:val="clear" w:pos="7200"/>
+                <w:tab w:val="clear" w:pos="7920"/>
+                <w:tab w:val="clear" w:pos="8640"/>
+                <w:tab w:val="clear" w:pos="9360"/>
+                <w:tab w:val="clear" w:pos="10080"/>
+                <w:tab w:val="clear" w:pos="10800"/>
+                <w:tab w:val="clear" w:pos="11520"/>
+              </w:tabs>
+              <w:spacing w:after="0" w:line="240" w:lineRule="auto"/>
+              <w:ind w:left="0" w:right="0"/>
+              <w:rPr>
+                <w:rFonts w:ascii="Times New Roman" w:hAnsi="Times New Roman"/>
+                <w:b w:val="0"/>
+                <w:lang w:val="ru-RU"/>
+              </w:rPr>
+            </w:pPr>
+            <w:r>
+              <w:rPr>
+                <w:rFonts w:ascii="Times New Roman" w:hAnsi="Times New Roman"/>
+                <w:b w:val="0"/>
+                <w:lang w:val="ru-RU"/>
+              </w:rPr>
+              <w:t>в/в стр.</w:t>
+            </w:r>
           </w:p>
         </w:tc>
         <w:tc>
           <w:tcPr>
             <w:tcW w:w="1701" w:type="dxa"/>
             <w:shd w:val="clear" w:color="auto" w:fill="auto"/>
-          </w:tcPr>
-          <w:p>
+            <w:vAlign w:val="center"/>
+          </w:tcPr>
+          <w:p>
+            <w:pPr>
+              <w:pStyle w:val="a3"/>
+              <w:tabs>
+                <w:tab w:val="clear" w:pos="720"/>
+                <w:tab w:val="clear" w:pos="1440"/>
+                <w:tab w:val="clear" w:pos="2160"/>
+                <w:tab w:val="clear" w:pos="2880"/>
+                <w:tab w:val="clear" w:pos="3600"/>
+                <w:tab w:val="clear" w:pos="4320"/>
+                <w:tab w:val="clear" w:pos="5040"/>
+                <w:tab w:val="clear" w:pos="5760"/>
+                <w:tab w:val="clear" w:pos="6480"/>
+                <w:tab w:val="clear" w:pos="7200"/>
+                <w:tab w:val="clear" w:pos="7920"/>
+                <w:tab w:val="clear" w:pos="8640"/>
+                <w:tab w:val="clear" w:pos="9360"/>
+                <w:tab w:val="clear" w:pos="10080"/>
+                <w:tab w:val="clear" w:pos="10800"/>
+                <w:tab w:val="clear" w:pos="11520"/>
+              </w:tabs>
+              <w:spacing w:after="0" w:line="240" w:lineRule="auto"/>
+              <w:ind w:left="0" w:right="0"/>
+              <w:rPr>
+                <w:rFonts w:ascii="Times New Roman" w:hAnsi="Times New Roman"/>
+                <w:b w:val="0"/>
+                <w:lang w:val="ru-RU"/>
+              </w:rPr>
+            </w:pPr>
             <w:r>
-              <w:t>Актовегін 10 мл + NaCl 0,9 % 100 мл</w:t>
+              <w:rPr>
+                <w:rFonts w:ascii="Times New Roman" w:hAnsi="Times New Roman"/>
+                <w:b w:val="0"/>
+                <w:lang w:val="ru-RU"/>
+              </w:rPr>
+              <w:t>в/в крап.</w:t>
             </w:r>
+          </w:p>
+        </w:tc>
+      </w:tr>
+      <w:tr>
+        <w:tc>
+          <w:tcPr>
+            <w:tcW w:w="1702" w:type="dxa"/>
+            <w:shd w:val="clear" w:color="auto" w:fill="auto"/>
+          </w:tcPr>
+          <w:p>
+            <w:pPr>
+              <w:pStyle w:val="a3"/>
+              <w:tabs>
+                <w:tab w:val="clear" w:pos="720"/>
+                <w:tab w:val="clear" w:pos="1440"/>
+                <w:tab w:val="clear" w:pos="2160"/>
+                <w:tab w:val="clear" w:pos="2880"/>
+                <w:tab w:val="clear" w:pos="3600"/>
+                <w:tab w:val="clear" w:pos="4320"/>
+                <w:tab w:val="clear" w:pos="5040"/>
+                <w:tab w:val="clear" w:pos="5760"/>
+                <w:tab w:val="clear" w:pos="6480"/>
+                <w:tab w:val="clear" w:pos="7200"/>
+                <w:tab w:val="clear" w:pos="7920"/>
+                <w:tab w:val="clear" w:pos="8640"/>
+                <w:tab w:val="clear" w:pos="9360"/>
+                <w:tab w:val="clear" w:pos="10080"/>
+                <w:tab w:val="clear" w:pos="10800"/>
+                <w:tab w:val="clear" w:pos="11520"/>
+              </w:tabs>
+              <w:spacing w:after="0" w:line="240" w:lineRule="auto"/>
+              <w:ind w:left="0" w:right="0"/>
+              <w:rPr>
+                <w:rFonts w:ascii="Times New Roman" w:hAnsi="Times New Roman"/>
+                <w:b w:val="0"/>
+                <w:lang w:val="uk-UA"/>
+              </w:rPr>
+            </w:pPr>
+            <w:r>
+              <w:rPr>
+                <w:rFonts w:ascii="Times New Roman" w:hAnsi="Times New Roman"/>
+                <w:b w:val="0"/>
+                <w:lang w:val="uk-UA"/>
+              </w:rPr>
+              <w:t xml:space="preserve">07:00 – 08:00 </w:t>
+            </w:r>
+          </w:p>
+        </w:tc>
+        <w:tc>
+          <w:tcPr>
+            <w:tcW w:w="2977" w:type="dxa"/>
+            <w:shd w:val="clear" w:color="auto" w:fill="auto"/>
+          </w:tcPr>
+          <w:p>
+            <w:pPr>
+              <w:pStyle w:val="a3"/>
+              <w:tabs>
+                <w:tab w:val="clear" w:pos="720"/>
+                <w:tab w:val="clear" w:pos="1440"/>
+                <w:tab w:val="clear" w:pos="2160"/>
+                <w:tab w:val="clear" w:pos="2880"/>
+                <w:tab w:val="clear" w:pos="3600"/>
+                <w:tab w:val="clear" w:pos="4320"/>
+                <w:tab w:val="clear" w:pos="5040"/>
+                <w:tab w:val="clear" w:pos="5760"/>
+                <w:tab w:val="clear" w:pos="6480"/>
+                <w:tab w:val="clear" w:pos="7200"/>
+                <w:tab w:val="clear" w:pos="7920"/>
+                <w:tab w:val="clear" w:pos="8640"/>
+                <w:tab w:val="clear" w:pos="9360"/>
+                <w:tab w:val="clear" w:pos="10080"/>
+                <w:tab w:val="clear" w:pos="10800"/>
+                <w:tab w:val="clear" w:pos="11520"/>
+              </w:tabs>
+              <w:spacing w:after="0" w:line="240" w:lineRule="auto"/>
+              <w:ind w:left="0" w:right="0"/>
+              <w:rPr>
+                <w:rFonts w:ascii="Times New Roman" w:hAnsi="Times New Roman"/>
+                <w:b w:val="0"/>
+                <w:sz w:val="20"/>
+                <w:lang w:val="uk-UA"/>
+              </w:rPr>
+            </w:pPr>
+          </w:p>
+        </w:tc>
+        <w:tc>
+          <w:tcPr>
+            <w:tcW w:w="2409" w:type="dxa"/>
+            <w:shd w:val="clear" w:color="auto" w:fill="auto"/>
+          </w:tcPr>
+          <w:p>
+            <w:pPr>
+              <w:pStyle w:val="a3"/>
+              <w:tabs>
+                <w:tab w:val="clear" w:pos="720"/>
+                <w:tab w:val="clear" w:pos="1440"/>
+                <w:tab w:val="clear" w:pos="2160"/>
+                <w:tab w:val="clear" w:pos="2880"/>
+                <w:tab w:val="clear" w:pos="3600"/>
+                <w:tab w:val="clear" w:pos="4320"/>
+                <w:tab w:val="clear" w:pos="5040"/>
+                <w:tab w:val="clear" w:pos="5760"/>
+                <w:tab w:val="clear" w:pos="6480"/>
+                <w:tab w:val="clear" w:pos="7200"/>
+                <w:tab w:val="clear" w:pos="7920"/>
+                <w:tab w:val="clear" w:pos="8640"/>
+                <w:tab w:val="clear" w:pos="9360"/>
+                <w:tab w:val="clear" w:pos="10080"/>
+                <w:tab w:val="clear" w:pos="10800"/>
+                <w:tab w:val="clear" w:pos="11520"/>
+              </w:tabs>
+              <w:spacing w:after="0" w:line="240" w:lineRule="auto"/>
+              <w:ind w:left="0" w:right="0"/>
+              <w:rPr>
+                <w:rFonts w:ascii="Times New Roman" w:hAnsi="Times New Roman"/>
+                <w:b w:val="0"/>
+                <w:sz w:val="20"/>
+                <w:lang w:val="ru-RU"/>
+              </w:rPr>
+            </w:pPr>
+          </w:p>
+        </w:tc>
+        <w:tc>
+          <w:tcPr>
+            <w:tcW w:w="1560" w:type="dxa"/>
+            <w:shd w:val="clear" w:color="auto" w:fill="auto"/>
+          </w:tcPr>
+          <w:p>
+            <w:r>
+              <w:t>Аспаркам 10 мл + MgSo4 10 мл + NaCl 0,9 % 200 мл</w:t>
+            </w:r>
+          </w:p>
+        </w:tc>
+        <w:tc>
+          <w:tcPr>
+            <w:tcW w:w="1701" w:type="dxa"/>
+            <w:shd w:val="clear" w:color="auto" w:fill="auto"/>
+          </w:tcPr>
+          <w:p>
+            <w:pPr>
+              <w:pStyle w:val="a3"/>
+              <w:tabs>
+                <w:tab w:val="clear" w:pos="720"/>
+                <w:tab w:val="clear" w:pos="1440"/>
+                <w:tab w:val="clear" w:pos="2160"/>
+                <w:tab w:val="clear" w:pos="2880"/>
+                <w:tab w:val="clear" w:pos="3600"/>
+                <w:tab w:val="clear" w:pos="4320"/>
+                <w:tab w:val="clear" w:pos="5040"/>
+                <w:tab w:val="clear" w:pos="5760"/>
+                <w:tab w:val="clear" w:pos="6480"/>
+                <w:tab w:val="clear" w:pos="7200"/>
+                <w:tab w:val="clear" w:pos="7920"/>
+                <w:tab w:val="clear" w:pos="8640"/>
+                <w:tab w:val="clear" w:pos="9360"/>
+                <w:tab w:val="clear" w:pos="10080"/>
+                <w:tab w:val="clear" w:pos="10800"/>
+                <w:tab w:val="clear" w:pos="11520"/>
+              </w:tabs>
+              <w:spacing w:after="0" w:line="240" w:lineRule="auto"/>
+              <w:ind w:left="0" w:right="0"/>
+              <w:rPr>
+                <w:rFonts w:ascii="Times New Roman" w:hAnsi="Times New Roman"/>
+                <w:b w:val="0"/>
+                <w:sz w:val="20"/>
+                <w:lang w:val="ru-RU"/>
+              </w:rPr>
+            </w:pPr>
+          </w:p>
+        </w:tc>
+      </w:tr>
+      <w:tr>
+        <w:tc>
+          <w:tcPr>
+            <w:tcW w:w="1702" w:type="dxa"/>
+            <w:shd w:val="clear" w:color="auto" w:fill="auto"/>
+          </w:tcPr>
+          <w:p>
+            <w:pPr>
+              <w:pStyle w:val="a3"/>
+              <w:tabs>
+                <w:tab w:val="clear" w:pos="720"/>
+                <w:tab w:val="clear" w:pos="1440"/>
+                <w:tab w:val="clear" w:pos="2160"/>
+                <w:tab w:val="clear" w:pos="2880"/>
+                <w:tab w:val="clear" w:pos="3600"/>
+                <w:tab w:val="clear" w:pos="4320"/>
+                <w:tab w:val="clear" w:pos="5040"/>
+                <w:tab w:val="clear" w:pos="5760"/>
+                <w:tab w:val="clear" w:pos="6480"/>
+                <w:tab w:val="clear" w:pos="7200"/>
+                <w:tab w:val="clear" w:pos="7920"/>
+                <w:tab w:val="clear" w:pos="8640"/>
+                <w:tab w:val="clear" w:pos="9360"/>
+                <w:tab w:val="clear" w:pos="10080"/>
+                <w:tab w:val="clear" w:pos="10800"/>
+                <w:tab w:val="clear" w:pos="11520"/>
+              </w:tabs>
+              <w:spacing w:after="0" w:line="240" w:lineRule="auto"/>
+              <w:ind w:left="0" w:right="0"/>
+              <w:rPr>
+                <w:rFonts w:ascii="Times New Roman" w:hAnsi="Times New Roman"/>
+                <w:b w:val="0"/>
+                <w:lang w:val="uk-UA"/>
+              </w:rPr>
+            </w:pPr>
+            <w:r>
+              <w:rPr>
+                <w:rFonts w:ascii="Times New Roman" w:hAnsi="Times New Roman"/>
+                <w:b w:val="0"/>
+                <w:lang w:val="uk-UA"/>
+              </w:rPr>
+              <w:t>12:00 – 15:00</w:t>
+            </w:r>
+          </w:p>
+        </w:tc>
+        <w:tc>
+          <w:tcPr>
+            <w:tcW w:w="2977" w:type="dxa"/>
+            <w:shd w:val="clear" w:color="auto" w:fill="auto"/>
+          </w:tcPr>
+          <w:p>
+            <w:pPr>
+              <w:pStyle w:val="a3"/>
+              <w:tabs>
+                <w:tab w:val="clear" w:pos="720"/>
+                <w:tab w:val="clear" w:pos="1440"/>
+                <w:tab w:val="clear" w:pos="2160"/>
+                <w:tab w:val="clear" w:pos="2880"/>
+                <w:tab w:val="clear" w:pos="3600"/>
+                <w:tab w:val="clear" w:pos="4320"/>
+                <w:tab w:val="clear" w:pos="5040"/>
+                <w:tab w:val="clear" w:pos="5760"/>
+                <w:tab w:val="clear" w:pos="6480"/>
+                <w:tab w:val="clear" w:pos="7200"/>
+                <w:tab w:val="clear" w:pos="7920"/>
+                <w:tab w:val="clear" w:pos="8640"/>
+                <w:tab w:val="clear" w:pos="9360"/>
+                <w:tab w:val="clear" w:pos="10080"/>
+                <w:tab w:val="clear" w:pos="10800"/>
+                <w:tab w:val="clear" w:pos="11520"/>
+              </w:tabs>
+              <w:spacing w:after="0" w:line="240" w:lineRule="auto"/>
+              <w:ind w:left="0" w:right="0"/>
+              <w:rPr>
+                <w:rFonts w:ascii="Times New Roman" w:hAnsi="Times New Roman"/>
+                <w:b w:val="0"/>
+                <w:sz w:val="20"/>
+              </w:rPr>
+            </w:pPr>
+          </w:p>
+        </w:tc>
+        <w:tc>
+          <w:tcPr>
+            <w:tcW w:w="2409" w:type="dxa"/>
+            <w:shd w:val="clear" w:color="auto" w:fill="auto"/>
+          </w:tcPr>
+          <w:p>
+            <w:pPr>
+              <w:pStyle w:val="a3"/>
+              <w:tabs>
+                <w:tab w:val="clear" w:pos="720"/>
+                <w:tab w:val="clear" w:pos="1440"/>
+                <w:tab w:val="clear" w:pos="2160"/>
+                <w:tab w:val="clear" w:pos="2880"/>
+                <w:tab w:val="clear" w:pos="3600"/>
+                <w:tab w:val="clear" w:pos="4320"/>
+                <w:tab w:val="clear" w:pos="5040"/>
+                <w:tab w:val="clear" w:pos="5760"/>
+                <w:tab w:val="clear" w:pos="6480"/>
+                <w:tab w:val="clear" w:pos="7200"/>
+                <w:tab w:val="clear" w:pos="7920"/>
+                <w:tab w:val="clear" w:pos="8640"/>
+                <w:tab w:val="clear" w:pos="9360"/>
+                <w:tab w:val="clear" w:pos="10080"/>
+                <w:tab w:val="clear" w:pos="10800"/>
+                <w:tab w:val="clear" w:pos="11520"/>
+              </w:tabs>
+              <w:spacing w:after="0" w:line="240" w:lineRule="auto"/>
+              <w:ind w:left="0" w:right="0"/>
+              <w:rPr>
+                <w:rFonts w:ascii="Times New Roman" w:hAnsi="Times New Roman"/>
+                <w:b w:val="0"/>
+                <w:sz w:val="20"/>
+              </w:rPr>
+            </w:pPr>
+          </w:p>
+        </w:tc>
+        <w:tc>
+          <w:tcPr>
+            <w:tcW w:w="1560" w:type="dxa"/>
+            <w:shd w:val="clear" w:color="auto" w:fill="auto"/>
+          </w:tcPr>
+          <w:p>
+            <w:pPr>
+              <w:pStyle w:val="a3"/>
+              <w:tabs>
+                <w:tab w:val="clear" w:pos="720"/>
+                <w:tab w:val="clear" w:pos="1440"/>
+                <w:tab w:val="clear" w:pos="2160"/>
+                <w:tab w:val="clear" w:pos="2880"/>
+                <w:tab w:val="clear" w:pos="3600"/>
+                <w:tab w:val="clear" w:pos="4320"/>
+                <w:tab w:val="clear" w:pos="5040"/>
+                <w:tab w:val="clear" w:pos="5760"/>
+                <w:tab w:val="clear" w:pos="6480"/>
+                <w:tab w:val="clear" w:pos="7200"/>
+                <w:tab w:val="clear" w:pos="7920"/>
+                <w:tab w:val="clear" w:pos="8640"/>
+                <w:tab w:val="clear" w:pos="9360"/>
+                <w:tab w:val="clear" w:pos="10080"/>
+                <w:tab w:val="clear" w:pos="10800"/>
+                <w:tab w:val="clear" w:pos="11520"/>
+              </w:tabs>
+              <w:spacing w:after="0" w:line="240" w:lineRule="auto"/>
+              <w:ind w:left="0" w:right="0"/>
+              <w:rPr>
+                <w:rFonts w:ascii="Times New Roman" w:hAnsi="Times New Roman"/>
+                <w:b w:val="0"/>
+                <w:sz w:val="20"/>
+              </w:rPr>
+            </w:pPr>
+          </w:p>
+        </w:tc>
+        <w:tc>
+          <w:tcPr>
+            <w:tcW w:w="1701" w:type="dxa"/>
+            <w:shd w:val="clear" w:color="auto" w:fill="auto"/>
+          </w:tcPr>
+          <w:p>
+            <w:pPr>
+              <w:pStyle w:val="a3"/>
+              <w:tabs>
+                <w:tab w:val="clear" w:pos="720"/>
+                <w:tab w:val="clear" w:pos="1440"/>
+                <w:tab w:val="clear" w:pos="2160"/>
+                <w:tab w:val="clear" w:pos="2880"/>
+                <w:tab w:val="clear" w:pos="3600"/>
+                <w:tab w:val="clear" w:pos="4320"/>
+                <w:tab w:val="clear" w:pos="5040"/>
+                <w:tab w:val="clear" w:pos="5760"/>
+                <w:tab w:val="clear" w:pos="6480"/>
+                <w:tab w:val="clear" w:pos="7200"/>
+                <w:tab w:val="clear" w:pos="7920"/>
+                <w:tab w:val="clear" w:pos="8640"/>
+                <w:tab w:val="clear" w:pos="9360"/>
+                <w:tab w:val="clear" w:pos="10080"/>
+                <w:tab w:val="clear" w:pos="10800"/>
+                <w:tab w:val="clear" w:pos="11520"/>
+              </w:tabs>
+              <w:spacing w:after="0" w:line="240" w:lineRule="auto"/>
+              <w:ind w:left="0" w:right="0"/>
+              <w:rPr>
+                <w:rFonts w:ascii="Times New Roman" w:hAnsi="Times New Roman"/>
+                <w:b w:val="0"/>
+                <w:sz w:val="20"/>
+              </w:rPr>
+            </w:pPr>
+          </w:p>
+        </w:tc>
+      </w:tr>
+      <w:tr>
+        <w:tc>
+          <w:tcPr>
+            <w:tcW w:w="1702" w:type="dxa"/>
+            <w:shd w:val="clear" w:color="auto" w:fill="auto"/>
+          </w:tcPr>
+          <w:p>
+            <w:pPr>
+              <w:pStyle w:val="a3"/>
+              <w:tabs>
+                <w:tab w:val="clear" w:pos="720"/>
+                <w:tab w:val="clear" w:pos="1440"/>
+                <w:tab w:val="clear" w:pos="2160"/>
+                <w:tab w:val="clear" w:pos="2880"/>
+                <w:tab w:val="clear" w:pos="3600"/>
+                <w:tab w:val="clear" w:pos="4320"/>
+                <w:tab w:val="clear" w:pos="5040"/>
+                <w:tab w:val="clear" w:pos="5760"/>
+                <w:tab w:val="clear" w:pos="6480"/>
+                <w:tab w:val="clear" w:pos="7200"/>
+                <w:tab w:val="clear" w:pos="7920"/>
+                <w:tab w:val="clear" w:pos="8640"/>
+                <w:tab w:val="clear" w:pos="9360"/>
+                <w:tab w:val="clear" w:pos="10080"/>
+                <w:tab w:val="clear" w:pos="10800"/>
+                <w:tab w:val="clear" w:pos="11520"/>
+              </w:tabs>
+              <w:spacing w:after="0" w:line="240" w:lineRule="auto"/>
+              <w:ind w:left="0" w:right="0"/>
+              <w:rPr>
+                <w:rFonts w:ascii="Times New Roman" w:hAnsi="Times New Roman"/>
+                <w:b w:val="0"/>
+                <w:lang w:val="uk-UA"/>
+              </w:rPr>
+            </w:pPr>
+            <w:r>
+              <w:rPr>
+                <w:rFonts w:ascii="Times New Roman" w:hAnsi="Times New Roman"/>
+                <w:b w:val="0"/>
+                <w:lang w:val="uk-UA"/>
+              </w:rPr>
+              <w:t>20:00 – 22:00</w:t>
+            </w:r>
+          </w:p>
+        </w:tc>
+        <w:tc>
+          <w:tcPr>
+            <w:tcW w:w="2977" w:type="dxa"/>
+            <w:shd w:val="clear" w:color="auto" w:fill="auto"/>
+          </w:tcPr>
+          <w:p>
+            <w:pPr>
+              <w:pStyle w:val="a3"/>
+              <w:tabs>
+                <w:tab w:val="clear" w:pos="720"/>
+                <w:tab w:val="clear" w:pos="1440"/>
+                <w:tab w:val="clear" w:pos="2160"/>
+                <w:tab w:val="clear" w:pos="2880"/>
+                <w:tab w:val="clear" w:pos="3600"/>
+                <w:tab w:val="clear" w:pos="4320"/>
+                <w:tab w:val="clear" w:pos="5040"/>
+                <w:tab w:val="clear" w:pos="5760"/>
+                <w:tab w:val="clear" w:pos="6480"/>
+                <w:tab w:val="clear" w:pos="7200"/>
+                <w:tab w:val="clear" w:pos="7920"/>
+                <w:tab w:val="clear" w:pos="8640"/>
+                <w:tab w:val="clear" w:pos="9360"/>
+                <w:tab w:val="clear" w:pos="10080"/>
+                <w:tab w:val="clear" w:pos="10800"/>
+                <w:tab w:val="clear" w:pos="11520"/>
+              </w:tabs>
+              <w:spacing w:after="0" w:line="240" w:lineRule="auto"/>
+              <w:ind w:left="0" w:right="0"/>
+              <w:rPr>
+                <w:rFonts w:ascii="Times New Roman" w:hAnsi="Times New Roman"/>
+                <w:b w:val="0"/>
+                <w:sz w:val="20"/>
+              </w:rPr>
+            </w:pPr>
+          </w:p>
+        </w:tc>
+        <w:tc>
+          <w:tcPr>
+            <w:tcW w:w="2409" w:type="dxa"/>
+            <w:shd w:val="clear" w:color="auto" w:fill="auto"/>
+          </w:tcPr>
+          <w:p>
+            <w:pPr>
+              <w:pStyle w:val="a3"/>
+              <w:tabs>
+                <w:tab w:val="clear" w:pos="720"/>
+                <w:tab w:val="clear" w:pos="1440"/>
+                <w:tab w:val="clear" w:pos="2160"/>
+                <w:tab w:val="clear" w:pos="2880"/>
+                <w:tab w:val="clear" w:pos="3600"/>
+                <w:tab w:val="clear" w:pos="4320"/>
+                <w:tab w:val="clear" w:pos="5040"/>
+                <w:tab w:val="clear" w:pos="5760"/>
+                <w:tab w:val="clear" w:pos="6480"/>
+                <w:tab w:val="clear" w:pos="7200"/>
+                <w:tab w:val="clear" w:pos="7920"/>
+                <w:tab w:val="clear" w:pos="8640"/>
+                <w:tab w:val="clear" w:pos="9360"/>
+                <w:tab w:val="clear" w:pos="10080"/>
+                <w:tab w:val="clear" w:pos="10800"/>
+                <w:tab w:val="clear" w:pos="11520"/>
+              </w:tabs>
+              <w:spacing w:after="0" w:line="240" w:lineRule="auto"/>
+              <w:ind w:left="0" w:right="0"/>
+              <w:rPr>
+                <w:rFonts w:ascii="Times New Roman" w:hAnsi="Times New Roman"/>
+                <w:b w:val="0"/>
+                <w:sz w:val="20"/>
+              </w:rPr>
+            </w:pPr>
+          </w:p>
+        </w:tc>
+        <w:tc>
+          <w:tcPr>
+            <w:tcW w:w="1560" w:type="dxa"/>
+            <w:shd w:val="clear" w:color="auto" w:fill="auto"/>
+          </w:tcPr>
+          <w:p>
+            <w:r>
+              <w:t>Аспаркам 10 мл + MgSo4 10 мл + NaCl 0,9 % 200 мл</w:t>
+            </w:r>
+          </w:p>
+        </w:tc>
+        <w:tc>
+          <w:tcPr>
+            <w:tcW w:w="1701" w:type="dxa"/>
+            <w:shd w:val="clear" w:color="auto" w:fill="auto"/>
+          </w:tcPr>
+          <w:p>
+            <w:pPr>
+              <w:pStyle w:val="a3"/>
+              <w:tabs>
+                <w:tab w:val="clear" w:pos="720"/>
+                <w:tab w:val="clear" w:pos="1440"/>
+                <w:tab w:val="clear" w:pos="2160"/>
+                <w:tab w:val="clear" w:pos="2880"/>
+                <w:tab w:val="clear" w:pos="3600"/>
+                <w:tab w:val="clear" w:pos="4320"/>
+                <w:tab w:val="clear" w:pos="5040"/>
+                <w:tab w:val="clear" w:pos="5760"/>
+                <w:tab w:val="clear" w:pos="6480"/>
+                <w:tab w:val="clear" w:pos="7200"/>
+                <w:tab w:val="clear" w:pos="7920"/>
+                <w:tab w:val="clear" w:pos="8640"/>
+                <w:tab w:val="clear" w:pos="9360"/>
+                <w:tab w:val="clear" w:pos="10080"/>
+                <w:tab w:val="clear" w:pos="10800"/>
+                <w:tab w:val="clear" w:pos="11520"/>
+              </w:tabs>
+              <w:spacing w:after="0" w:line="240" w:lineRule="auto"/>
+              <w:ind w:left="0" w:right="0"/>
+              <w:rPr>
+                <w:rFonts w:ascii="Times New Roman" w:hAnsi="Times New Roman"/>
+                <w:b w:val="0"/>
+                <w:sz w:val="20"/>
+                <w:lang w:val="ru-RU"/>
+              </w:rPr>
+            </w:pPr>
           </w:p>
         </w:tc>
       </w:tr>

</xml_diff>